<commit_message>
Cambios en ficheros de entrega
</commit_message>
<xml_diff>
--- a/practica2/Memoria.docx
+++ b/practica2/Memoria.docx
@@ -1180,11 +1180,15 @@
     <w:p/>
     <w:p>
       <w:r>
+        <w:rPr>
+          <w:noProof/>
+          <w:lang w:eastAsia="es-ES"/>
+        </w:rPr>
         <w:drawing>
-          <wp:inline distT="0" distB="0" distL="0" distR="0" wp14:anchorId="7BE716A2" wp14:editId="7C2562D9">
-            <wp:extent cx="5400040" cy="3628390"/>
-            <wp:effectExtent l="0" t="0" r="0" b="0"/>
-            <wp:docPr id="1" name="Imagen 1"/>
+          <wp:inline distT="0" distB="0" distL="0" distR="0" wp14:anchorId="244DA085" wp14:editId="225557CB">
+            <wp:extent cx="5400040" cy="3616325"/>
+            <wp:effectExtent l="0" t="0" r="0" b="3175"/>
+            <wp:docPr id="2" name="Imagen 2"/>
             <wp:cNvGraphicFramePr>
               <a:graphicFrameLocks xmlns:a="http://schemas.openxmlformats.org/drawingml/2006/main" noChangeAspect="1"/>
             </wp:cNvGraphicFramePr>
@@ -1204,7 +1208,7 @@
                   <pic:spPr>
                     <a:xfrm>
                       <a:off x="0" y="0"/>
-                      <a:ext cx="5400040" cy="3628390"/>
+                      <a:ext cx="5400040" cy="3616325"/>
                     </a:xfrm>
                     <a:prstGeom prst="rect">
                       <a:avLst/>
@@ -1301,7 +1305,6 @@
       <w:r>
         <w:t xml:space="preserve"> del paquete </w:t>
       </w:r>
-      <w:bookmarkStart w:id="1" w:name="_GoBack"/>
       <m:oMath>
         <m:r>
           <w:rPr>
@@ -1310,17 +1313,8 @@
           <m:t>aima.core.search.uninformed</m:t>
         </m:r>
       </m:oMath>
-      <w:bookmarkEnd w:id="1"/>
-      <w:r>
-        <w:t>, añadiendo la m</w:t>
-      </w:r>
-      <w:proofErr w:type="spellStart"/>
-      <w:r>
-        <w:t>étrica</w:t>
-      </w:r>
-      <w:proofErr w:type="spellEnd"/>
-      <w:r>
-        <w:t xml:space="preserve"> de nodos generados.</w:t>
+      <w:r>
+        <w:t>, añadiendo la métrica de nodos generados.</w:t>
       </w:r>
     </w:p>
     <w:p>
@@ -1434,6 +1428,55 @@
       <w:r>
         <w:t xml:space="preserve">. </w:t>
       </w:r>
+    </w:p>
+    <w:p>
+      <w:r>
+        <w:t xml:space="preserve">Para comprobar que los tableros elegidos tenían su solución a la profundidad deseada en cada iteración, se ha utilizado el algoritmo </w:t>
+      </w:r>
+      <m:oMath>
+        <m:sSup>
+          <m:sSupPr>
+            <m:ctrlPr>
+              <w:rPr>
+                <w:rFonts w:ascii="Cambria Math" w:hAnsi="Cambria Math"/>
+                <w:i/>
+              </w:rPr>
+            </m:ctrlPr>
+          </m:sSupPr>
+          <m:e>
+            <m:r>
+              <w:rPr>
+                <w:rFonts w:ascii="Cambria Math" w:hAnsi="Cambria Math"/>
+              </w:rPr>
+              <m:t>A</m:t>
+            </m:r>
+          </m:e>
+          <m:sup>
+            <m:r>
+              <w:rPr>
+                <w:rFonts w:ascii="Cambria Math" w:hAnsi="Cambria Math"/>
+              </w:rPr>
+              <m:t>*</m:t>
+            </m:r>
+          </m:sup>
+        </m:sSup>
+      </m:oMath>
+      <w:r>
+        <w:t xml:space="preserve"> con la heurística </w:t>
+      </w:r>
+      <m:oMath>
+        <m:r>
+          <w:rPr>
+            <w:rFonts w:ascii="Cambria Math" w:hAnsi="Cambria Math"/>
+          </w:rPr>
+          <m:t>Manhattan</m:t>
+        </m:r>
+      </m:oMath>
+      <w:r>
+        <w:t>, que encuentra el camino óptimo a la solución, si la profundidad del camino optimo a la solución no se correspondía a la profundidad evaluada, se generaba un nuevo tablero para repetir la comprobación.</w:t>
+      </w:r>
+      <w:bookmarkStart w:id="1" w:name="_GoBack"/>
+      <w:bookmarkEnd w:id="1"/>
     </w:p>
     <w:p>
       <w:r>
@@ -2791,7 +2834,7 @@
 </file>
 
 <file path=customXml/itemProps2.xml><?xml version="1.0" encoding="utf-8"?>
-<ds:datastoreItem xmlns:ds="http://schemas.openxmlformats.org/officeDocument/2006/customXml" ds:itemID="{C3223A65-29E8-479F-9A26-148CBECDE668}">
+<ds:datastoreItem xmlns:ds="http://schemas.openxmlformats.org/officeDocument/2006/customXml" ds:itemID="{51C0D21B-6844-476F-8183-D09F40B8B2D1}">
   <ds:schemaRefs>
     <ds:schemaRef ds:uri="http://schemas.openxmlformats.org/officeDocument/2006/bibliography"/>
   </ds:schemaRefs>

</xml_diff>